<commit_message>
Add lab support to doc
</commit_message>
<xml_diff>
--- a/public/doc/Bebas Pinjam Wis April 2018.docx
+++ b/public/doc/Bebas Pinjam Wis April 2018.docx
@@ -371,19 +371,8 @@
           <w:szCs w:val="32"/>
           <w:lang w:val="en-ID"/>
         </w:rPr>
-        <w:t xml:space="preserve">Program </w:t>
-      </w:r>
-      <w:proofErr w:type="spellStart"/>
-      <w:r>
-        <w:rPr>
-          <w:rFonts w:asciiTheme="majorHAnsi" w:hAnsiTheme="majorHAnsi" w:cstheme="majorHAnsi"/>
-          <w:sz w:val="32"/>
-          <w:szCs w:val="32"/>
-          <w:lang w:val="en-ID"/>
-        </w:rPr>
-        <w:t>Studi</w:t>
-      </w:r>
-      <w:proofErr w:type="spellEnd"/>
+        <w:t>Program Studi</w:t>
+      </w:r>
       <w:r>
         <w:rPr>
           <w:rFonts w:asciiTheme="majorHAnsi" w:hAnsiTheme="majorHAnsi" w:cstheme="majorHAnsi"/>
@@ -414,7 +403,6 @@
           <w:lang w:val="id-ID"/>
         </w:rPr>
       </w:pPr>
-      <w:proofErr w:type="spellStart"/>
       <w:r>
         <w:rPr>
           <w:rFonts w:asciiTheme="majorHAnsi" w:hAnsiTheme="majorHAnsi" w:cstheme="majorHAnsi"/>
@@ -424,7 +412,6 @@
         </w:rPr>
         <w:t>Wisuda</w:t>
       </w:r>
-      <w:proofErr w:type="spellEnd"/>
       <w:r>
         <w:rPr>
           <w:rFonts w:asciiTheme="majorHAnsi" w:hAnsiTheme="majorHAnsi" w:cstheme="majorHAnsi"/>
@@ -490,25 +477,14 @@
                 <w:lang w:val="en-ID"/>
               </w:rPr>
             </w:pPr>
-            <w:proofErr w:type="spellStart"/>
-            <w:r>
-              <w:rPr>
-                <w:rFonts w:asciiTheme="majorHAnsi" w:hAnsiTheme="majorHAnsi" w:cstheme="majorHAnsi"/>
-                <w:sz w:val="32"/>
-                <w:szCs w:val="32"/>
-                <w:lang w:val="en-ID"/>
-              </w:rPr>
-              <w:t>Pembimbing</w:t>
-            </w:r>
-            <w:proofErr w:type="spellEnd"/>
-            <w:r>
-              <w:rPr>
-                <w:rFonts w:asciiTheme="majorHAnsi" w:hAnsiTheme="majorHAnsi" w:cstheme="majorHAnsi"/>
-                <w:sz w:val="32"/>
-                <w:szCs w:val="32"/>
-                <w:lang w:val="en-ID"/>
-              </w:rPr>
-              <w:t xml:space="preserve"> 1</w:t>
+            <w:r>
+              <w:rPr>
+                <w:rFonts w:asciiTheme="majorHAnsi" w:hAnsiTheme="majorHAnsi" w:cstheme="majorHAnsi"/>
+                <w:sz w:val="32"/>
+                <w:szCs w:val="32"/>
+                <w:lang w:val="en-ID"/>
+              </w:rPr>
+              <w:t>Pembimbing 1</w:t>
             </w:r>
           </w:p>
           <w:p>
@@ -594,25 +570,14 @@
                 <w:lang w:val="en-ID"/>
               </w:rPr>
             </w:pPr>
-            <w:proofErr w:type="spellStart"/>
-            <w:r>
-              <w:rPr>
-                <w:rFonts w:asciiTheme="majorHAnsi" w:hAnsiTheme="majorHAnsi" w:cstheme="majorHAnsi"/>
-                <w:sz w:val="32"/>
-                <w:szCs w:val="32"/>
-                <w:lang w:val="en-ID"/>
-              </w:rPr>
-              <w:t>Pembimbing</w:t>
-            </w:r>
-            <w:proofErr w:type="spellEnd"/>
-            <w:r>
-              <w:rPr>
-                <w:rFonts w:asciiTheme="majorHAnsi" w:hAnsiTheme="majorHAnsi" w:cstheme="majorHAnsi"/>
-                <w:sz w:val="32"/>
-                <w:szCs w:val="32"/>
-                <w:lang w:val="en-ID"/>
-              </w:rPr>
-              <w:t xml:space="preserve"> 2</w:t>
+            <w:r>
+              <w:rPr>
+                <w:rFonts w:asciiTheme="majorHAnsi" w:hAnsiTheme="majorHAnsi" w:cstheme="majorHAnsi"/>
+                <w:sz w:val="32"/>
+                <w:szCs w:val="32"/>
+                <w:lang w:val="en-ID"/>
+              </w:rPr>
+              <w:t>Pembimbing 2</w:t>
             </w:r>
           </w:p>
           <w:p>
@@ -700,37 +665,15 @@
                 <w:lang w:val="en-ID"/>
               </w:rPr>
             </w:pPr>
-            <w:proofErr w:type="spellStart"/>
-            <w:r>
-              <w:rPr>
-                <w:rFonts w:asciiTheme="majorHAnsi" w:hAnsiTheme="majorHAnsi" w:cstheme="majorHAnsi"/>
-                <w:sz w:val="32"/>
-                <w:szCs w:val="32"/>
-                <w:lang w:val="en-ID"/>
-              </w:rPr>
-              <w:t>Wali</w:t>
-            </w:r>
-            <w:proofErr w:type="spellEnd"/>
-            <w:r>
-              <w:rPr>
-                <w:rFonts w:asciiTheme="majorHAnsi" w:hAnsiTheme="majorHAnsi" w:cstheme="majorHAnsi"/>
-                <w:sz w:val="32"/>
-                <w:szCs w:val="32"/>
-                <w:lang w:val="en-ID"/>
-              </w:rPr>
-              <w:t xml:space="preserve"> </w:t>
-            </w:r>
-            <w:proofErr w:type="spellStart"/>
-            <w:r>
-              <w:rPr>
-                <w:rFonts w:asciiTheme="majorHAnsi" w:hAnsiTheme="majorHAnsi" w:cstheme="majorHAnsi"/>
-                <w:sz w:val="32"/>
-                <w:szCs w:val="32"/>
-                <w:lang w:val="en-ID"/>
-              </w:rPr>
-              <w:t>Akademik</w:t>
-            </w:r>
-            <w:proofErr w:type="spellEnd"/>
+            <w:r>
+              <w:rPr>
+                <w:rFonts w:asciiTheme="majorHAnsi" w:hAnsiTheme="majorHAnsi" w:cstheme="majorHAnsi"/>
+                <w:sz w:val="32"/>
+                <w:szCs w:val="32"/>
+                <w:lang w:val="en-ID"/>
+              </w:rPr>
+              <w:t>Wali Akademik</w:t>
+            </w:r>
           </w:p>
           <w:p>
             <w:pPr>
@@ -812,40 +755,38 @@
                 <w:rFonts w:asciiTheme="majorHAnsi" w:hAnsiTheme="majorHAnsi" w:cstheme="majorHAnsi"/>
                 <w:sz w:val="32"/>
                 <w:szCs w:val="32"/>
-                <w:lang w:val="en-ID"/>
-              </w:rPr>
-            </w:pPr>
-            <w:proofErr w:type="spellStart"/>
-            <w:r>
-              <w:rPr>
-                <w:rFonts w:asciiTheme="majorHAnsi" w:hAnsiTheme="majorHAnsi" w:cstheme="majorHAnsi"/>
-                <w:sz w:val="32"/>
-                <w:szCs w:val="32"/>
-                <w:lang w:val="en-ID"/>
-              </w:rPr>
-              <w:t>Penangungjawab</w:t>
-            </w:r>
-            <w:proofErr w:type="spellEnd"/>
-            <w:r>
-              <w:rPr>
-                <w:rFonts w:asciiTheme="majorHAnsi" w:hAnsiTheme="majorHAnsi" w:cstheme="majorHAnsi"/>
-                <w:sz w:val="32"/>
-                <w:szCs w:val="32"/>
-                <w:lang w:val="en-ID"/>
-              </w:rPr>
-              <w:t xml:space="preserve"> </w:t>
-            </w:r>
-            <w:proofErr w:type="spellStart"/>
-            <w:r>
-              <w:rPr>
-                <w:rFonts w:asciiTheme="majorHAnsi" w:hAnsiTheme="majorHAnsi" w:cstheme="majorHAnsi"/>
-                <w:sz w:val="32"/>
-                <w:szCs w:val="32"/>
-                <w:lang w:val="en-ID"/>
-              </w:rPr>
-              <w:t>Laboratorium</w:t>
-            </w:r>
-            <w:proofErr w:type="spellEnd"/>
+                <w:lang w:val="id-ID"/>
+              </w:rPr>
+            </w:pPr>
+            <w:r>
+              <w:rPr>
+                <w:rFonts w:asciiTheme="majorHAnsi" w:hAnsiTheme="majorHAnsi" w:cstheme="majorHAnsi"/>
+                <w:sz w:val="32"/>
+                <w:szCs w:val="32"/>
+                <w:lang w:val="en-ID"/>
+              </w:rPr>
+              <w:t xml:space="preserve">Penangungjawab </w:t>
+            </w:r>
+            <w:r>
+              <w:rPr>
+                <w:rFonts w:asciiTheme="majorHAnsi" w:hAnsiTheme="majorHAnsi" w:cstheme="majorHAnsi"/>
+                <w:sz w:val="32"/>
+                <w:szCs w:val="32"/>
+                <w:lang w:val="id-ID"/>
+              </w:rPr>
+              <w:t>{lab</w:t>
+            </w:r>
+            <w:bookmarkStart w:id="0" w:name="_GoBack"/>
+            <w:bookmarkEnd w:id="0"/>
+            <w:r>
+              <w:rPr>
+                <w:rFonts w:asciiTheme="majorHAnsi" w:hAnsiTheme="majorHAnsi" w:cstheme="majorHAnsi"/>
+                <w:sz w:val="32"/>
+                <w:szCs w:val="32"/>
+                <w:lang w:val="id-ID"/>
+              </w:rPr>
+              <w:t>}</w:t>
+            </w:r>
           </w:p>
           <w:p>
             <w:pPr>
@@ -932,25 +873,14 @@
                 <w:lang w:val="en-ID"/>
               </w:rPr>
             </w:pPr>
-            <w:proofErr w:type="spellStart"/>
-            <w:r>
-              <w:rPr>
-                <w:rFonts w:asciiTheme="majorHAnsi" w:hAnsiTheme="majorHAnsi" w:cstheme="majorHAnsi"/>
-                <w:sz w:val="32"/>
-                <w:szCs w:val="32"/>
-                <w:lang w:val="en-ID"/>
-              </w:rPr>
-              <w:t>Penangungjawab</w:t>
-            </w:r>
-            <w:proofErr w:type="spellEnd"/>
-            <w:r>
-              <w:rPr>
-                <w:rFonts w:asciiTheme="majorHAnsi" w:hAnsiTheme="majorHAnsi" w:cstheme="majorHAnsi"/>
-                <w:sz w:val="32"/>
-                <w:szCs w:val="32"/>
-                <w:lang w:val="en-ID"/>
-              </w:rPr>
-              <w:t xml:space="preserve"> SASPRA TF</w:t>
+            <w:r>
+              <w:rPr>
+                <w:rFonts w:asciiTheme="majorHAnsi" w:hAnsiTheme="majorHAnsi" w:cstheme="majorHAnsi"/>
+                <w:sz w:val="32"/>
+                <w:szCs w:val="32"/>
+                <w:lang w:val="en-ID"/>
+              </w:rPr>
+              <w:t>Penangungjawab SASPRA TF</w:t>
             </w:r>
           </w:p>
           <w:p>
@@ -1054,56 +984,14 @@
                 <w:lang w:val="en-ID"/>
               </w:rPr>
             </w:pPr>
-            <w:proofErr w:type="spellStart"/>
-            <w:r>
-              <w:rPr>
-                <w:rFonts w:asciiTheme="majorHAnsi" w:hAnsiTheme="majorHAnsi" w:cstheme="majorHAnsi"/>
-                <w:sz w:val="32"/>
-                <w:szCs w:val="32"/>
-                <w:lang w:val="en-ID"/>
-              </w:rPr>
-              <w:t>Penangungjawab</w:t>
-            </w:r>
-            <w:proofErr w:type="spellEnd"/>
-            <w:r>
-              <w:rPr>
-                <w:rFonts w:asciiTheme="majorHAnsi" w:hAnsiTheme="majorHAnsi" w:cstheme="majorHAnsi"/>
-                <w:sz w:val="32"/>
-                <w:szCs w:val="32"/>
-                <w:lang w:val="en-ID"/>
-              </w:rPr>
-              <w:t xml:space="preserve"> </w:t>
-            </w:r>
-            <w:proofErr w:type="spellStart"/>
-            <w:r>
-              <w:rPr>
-                <w:rFonts w:asciiTheme="majorHAnsi" w:hAnsiTheme="majorHAnsi" w:cstheme="majorHAnsi"/>
-                <w:sz w:val="32"/>
-                <w:szCs w:val="32"/>
-                <w:lang w:val="en-ID"/>
-              </w:rPr>
-              <w:t>Pe</w:t>
-            </w:r>
-            <w:bookmarkStart w:id="0" w:name="_GoBack"/>
-            <w:bookmarkEnd w:id="0"/>
-            <w:r>
-              <w:rPr>
-                <w:rFonts w:asciiTheme="majorHAnsi" w:hAnsiTheme="majorHAnsi" w:cstheme="majorHAnsi"/>
-                <w:sz w:val="32"/>
-                <w:szCs w:val="32"/>
-                <w:lang w:val="en-ID"/>
-              </w:rPr>
-              <w:t>rpustakaan</w:t>
-            </w:r>
-            <w:proofErr w:type="spellEnd"/>
-            <w:r>
-              <w:rPr>
-                <w:rFonts w:asciiTheme="majorHAnsi" w:hAnsiTheme="majorHAnsi" w:cstheme="majorHAnsi"/>
-                <w:sz w:val="32"/>
-                <w:szCs w:val="32"/>
-                <w:lang w:val="en-ID"/>
-              </w:rPr>
-              <w:t xml:space="preserve"> TF</w:t>
+            <w:r>
+              <w:rPr>
+                <w:rFonts w:asciiTheme="majorHAnsi" w:hAnsiTheme="majorHAnsi" w:cstheme="majorHAnsi"/>
+                <w:sz w:val="32"/>
+                <w:szCs w:val="32"/>
+                <w:lang w:val="en-ID"/>
+              </w:rPr>
+              <w:t>Penangungjawab Perpustakaan TF</w:t>
             </w:r>
           </w:p>
           <w:p>

</xml_diff>